<commit_message>
sussy amogus python stuff
</commit_message>
<xml_diff>
--- a/documentation.docx
+++ b/documentation.docx
@@ -160,25 +160,52 @@
         <w:rPr>
           <w:highlight w:val="none"/>
         </w:rPr>
+        <w:t xml:space="preserve">(./brief.docx)</w:t>
+      </w:r>
+      <w:r>
+        <w:rPr>
+          <w:highlight w:val="none"/>
+        </w:rPr>
+      </w:r>
+      <w:r>
+        <w:rPr>
+          <w:highlight w:val="none"/>
+        </w:rPr>
+      </w:r>
+    </w:p>
+    <w:p>
+      <w:pPr>
+        <w:rPr>
+          <w:highlight w:val="none"/>
+        </w:rPr>
+      </w:pPr>
+      <w:r>
+        <w:rPr>
+          <w:highlight w:val="none"/>
+        </w:rPr>
+      </w:r>
+      <w:r>
+        <w:rPr>
+          <w:highlight w:val="none"/>
+        </w:rPr>
       </w:r>
     </w:p>
     <w:p>
       <w:pPr>
         <w:pStyle w:val="672"/>
         <w:rPr>
-          <w:lang w:val="en-NZ"/>
+          <w:highlight w:val="none"/>
         </w:rPr>
       </w:pPr>
       <w:r>
         <w:rPr>
-          <w:b w:val="0"/>
-          <w:lang w:val="en-NZ"/>
-        </w:rPr>
-        <w:t xml:space="preserve">Iteration</w:t>
-      </w:r>
-      <w:r>
-        <w:rPr>
-          <w:lang w:val="en-NZ"/>
+          <w:highlight w:val="none"/>
+        </w:rPr>
+        <w:t xml:space="preserve">Testing</w:t>
+      </w:r>
+      <w:r>
+        <w:rPr>
+          <w:highlight w:val="none"/>
         </w:rPr>
       </w:r>
       <w:r/>
@@ -187,26 +214,97 @@
       <w:pPr>
         <w:rPr>
           <w:highlight w:val="none"/>
+        </w:rPr>
+      </w:pPr>
+      <w:r>
+        <w:t xml:space="preserve">I have created a spreadsheet in which I have tested each of my inputs to see if anything would break if inputted the incorrect values. It can be found in this project directory at ./testing.xlsx</w:t>
+      </w:r>
+      <w:r>
+        <w:rPr>
+          <w:highlight w:val="none"/>
+        </w:rPr>
+      </w:r>
+      <w:r/>
+    </w:p>
+    <w:p>
+      <w:pPr>
+        <w:rPr>
+          <w:highlight w:val="none"/>
+        </w:rPr>
+      </w:pPr>
+      <w:r>
+        <w:rPr>
+          <w:highlight w:val="none"/>
+        </w:rPr>
+        <w:t xml:space="preserve">I have not yet found out how to insert tables from spreadsheet in this office program so it will remain in the folder.</w:t>
+      </w:r>
+      <w:r>
+        <w:rPr>
+          <w:highlight w:val="none"/>
+        </w:rPr>
+      </w:r>
+      <w:r/>
+      <w:r>
+        <w:rPr>
+          <w:highlight w:val="none"/>
+        </w:rPr>
+      </w:r>
+      <w:r>
+        <w:rPr>
+          <w:highlight w:val="none"/>
+        </w:rPr>
+      </w:r>
+    </w:p>
+    <w:p>
+      <w:pPr>
+        <w:rPr>
+          <w:highlight w:val="none"/>
+        </w:rPr>
+      </w:pPr>
+      <w:r>
+        <w:rPr>
+          <w:highlight w:val="none"/>
+        </w:rPr>
+      </w:r>
+      <w:r>
+        <w:rPr>
+          <w:highlight w:val="none"/>
+        </w:rPr>
+      </w:r>
+    </w:p>
+    <w:p>
+      <w:pPr>
+        <w:pStyle w:val="672"/>
+        <w:rPr>
           <w:lang w:val="en-NZ"/>
         </w:rPr>
       </w:pPr>
       <w:r>
         <w:rPr>
+          <w:b w:val="0"/>
           <w:lang w:val="en-NZ"/>
         </w:rPr>
+        <w:t xml:space="preserve">Iteration</w:t>
+      </w:r>
+      <w:r>
+        <w:rPr>
+          <w:lang w:val="en-NZ"/>
+        </w:rPr>
+      </w:r>
+      <w:r/>
+    </w:p>
+    <w:p>
+      <w:pPr>
+        <w:rPr>
+          <w:highlight w:val="none"/>
+          <w:lang w:val="en-NZ"/>
+        </w:rPr>
+      </w:pPr>
+      <w:r>
+        <w:rPr>
+          <w:lang w:val="en-NZ"/>
+        </w:rPr>
         <w:t xml:space="preserve">I have encountered multiple bugs during the coding process of this program, and have worked to fix each one. I have also changed things that I felt were not good enough for the ordering system so it worked perfectly as intended. </w:t>
-      </w:r>
-      <w:r>
-        <w:rPr>
-          <w:lang w:val="en-NZ"/>
-        </w:rPr>
-      </w:r>
-      <w:r/>
-      <w:r>
-        <w:rPr>
-          <w:b w:val="0"/>
-          <w:highlight w:val="none"/>
-        </w:rPr>
       </w:r>
       <w:r>
         <w:rPr>
@@ -1594,17 +1692,6 @@
           <w:highlight w:val="none"/>
         </w:rPr>
         <w:t xml:space="preserve">This does the trick, just before the checking if it’s in the limit.</w:t>
-      </w:r>
-      <w:r>
-        <w:rPr>
-          <w:highlight w:val="none"/>
-        </w:rPr>
-      </w:r>
-      <w:r/>
-      <w:r>
-        <w:rPr>
-          <w:highlight w:val="none"/>
-        </w:rPr>
       </w:r>
       <w:r>
         <w:rPr>
@@ -1718,21 +1805,15 @@
           <w:highlight w:val="none"/>
         </w:rPr>
       </w:pPr>
+      <w:r>
+        <w:t xml:space="preserve">I had a few bugs when creating the restart order option for the program.</w:t>
+      </w:r>
+      <w:r>
+        <w:rPr>
+          <w:highlight w:val="none"/>
+        </w:rPr>
+      </w:r>
       <w:r/>
-      <w:r/>
-      <w:r>
-        <w:t xml:space="preserve">I had a few bugs when creating the restart order option for the program.</w:t>
-      </w:r>
-      <w:r>
-        <w:rPr>
-          <w:highlight w:val="none"/>
-        </w:rPr>
-      </w:r>
-      <w:r>
-        <w:rPr>
-          <w:highlight w:val="none"/>
-        </w:rPr>
-      </w:r>
     </w:p>
     <w:p>
       <w:pPr>
@@ -1744,13 +1825,20 @@
         <w:rPr>
           <w:highlight w:val="none"/>
         </w:rPr>
-        <w:t xml:space="preserve">I had a few possible ways I could restart the order. A very easy way to do this would be to place the whole thing into a while loop. While this is functional, this is not the best method to do this, as you can use functions for everything and then call said functions multiple times. I changed my get user details code into a function and then changed the begin order code into a function so I could call the begin order function multiple times, restarting the order when called.</w:t>
-      </w:r>
-      <w:r>
-        <w:rPr>
-          <w:highlight w:val="none"/>
-        </w:rPr>
-      </w:r>
+        <w:t xml:space="preserve">I had a few possible ways I could restart the order. A very easy way to do this would be to place the whole thing into a while loop. While this is functional, this is not the best method to do this, as you can use functions</w:t>
+      </w:r>
+      <w:r>
+        <w:rPr>
+          <w:highlight w:val="none"/>
+        </w:rPr>
+        <w:t xml:space="preserve"> for everything and then call said functions multiple times. I changed my get user details code into a function and then changed the begin order code into a function so I could call the begin order function multiple times, restarting the order when called.</w:t>
+      </w:r>
+      <w:r>
+        <w:rPr>
+          <w:highlight w:val="none"/>
+        </w:rPr>
+      </w:r>
+      <w:r/>
     </w:p>
     <w:p>
       <w:pPr>
@@ -1774,6 +1862,7 @@
           <w:highlight w:val="none"/>
         </w:rPr>
       </w:r>
+      <w:r/>
     </w:p>
     <w:p>
       <w:r/>
@@ -1881,11 +1970,7 @@
           <w:highlight w:val="none"/>
         </w:rPr>
       </w:r>
-      <w:r>
-        <w:rPr>
-          <w:highlight w:val="none"/>
-        </w:rPr>
-      </w:r>
+      <w:r/>
     </w:p>
     <w:p>
       <w:pPr>
@@ -1969,11 +2054,7 @@
           <w:highlight w:val="none"/>
         </w:rPr>
       </w:r>
-      <w:r>
-        <w:rPr>
-          <w:highlight w:val="none"/>
-        </w:rPr>
-      </w:r>
+      <w:r/>
     </w:p>
     <w:p>
       <w:pPr>
@@ -1992,6 +2073,7 @@
           <w:highlight w:val="none"/>
         </w:rPr>
       </w:r>
+      <w:r/>
     </w:p>
     <w:p>
       <w:pPr>
@@ -2075,11 +2157,7 @@
           <w:highlight w:val="none"/>
         </w:rPr>
       </w:r>
-      <w:r>
-        <w:rPr>
-          <w:highlight w:val="none"/>
-        </w:rPr>
-      </w:r>
+      <w:r/>
     </w:p>
     <w:p>
       <w:pPr>
@@ -2120,7 +2198,7 @@
                       <pic:spPr bwMode="auto">
                         <a:xfrm>
                           <a:off x="0" y="0"/>
-                          <a:ext cx="1314450" cy="838199"/>
+                          <a:ext cx="1314450" cy="838198"/>
                         </a:xfrm>
                         <a:prstGeom prst="rect">
                           <a:avLst/>
@@ -2163,11 +2241,7 @@
           <w:highlight w:val="none"/>
         </w:rPr>
       </w:r>
-      <w:r>
-        <w:rPr>
-          <w:highlight w:val="none"/>
-        </w:rPr>
-      </w:r>
+      <w:r/>
     </w:p>
     <w:p>
       <w:pPr>
@@ -2186,6 +2260,7 @@
           <w:highlight w:val="none"/>
         </w:rPr>
       </w:r>
+      <w:r/>
     </w:p>
     <w:p>
       <w:pPr>
@@ -2203,7 +2278,10 @@
         </w:rPr>
       </w:pPr>
       <w:r>
-        <w:t xml:space="preserve">I decided that I would like to incoperate an “edit order” option into the menu which allows you to delete items from the order. This is particularly useful when a customer does not want a certain item anymore and so the order doesn’t have to be restarted. I added another menu choice:</w:t>
+        <w:t xml:space="preserve">I decided that I would like </w:t>
+      </w:r>
+      <w:r>
+        <w:t xml:space="preserve">to incoperate an “edit order” option into the menu which allows you to delete items from the order. This is particularly useful when a customer does not want a certain item anymore and so the order doesn’t have to be restarted. I added another menu choice:</w:t>
       </w:r>
       <w:r/>
     </w:p>
@@ -2289,11 +2367,7 @@
           <w:highlight w:val="none"/>
         </w:rPr>
       </w:r>
-      <w:r>
-        <w:rPr>
-          <w:highlight w:val="none"/>
-        </w:rPr>
-      </w:r>
+      <w:r/>
     </w:p>
     <w:p>
       <w:pPr>
@@ -2305,14 +2379,19 @@
         <w:rPr>
           <w:highlight w:val="none"/>
         </w:rPr>
-        <w:t xml:space="preserve">And then started the edit_order() function. For the edit order function, I used a for loop which prints every item from the order in a numbered list. I would then get user input on which item they wanted to remove, and if said input was blank (“”) it would return to the menu. If it was not blank, it checks if it is an integer value, and then if it is valid it will remove it from the order. </w:t>
-      </w:r>
-      <w:r>
-        <w:rPr>
-          <w:highlight w:val="none"/>
-        </w:rPr>
-      </w:r>
-      <w:r/>
+        <w:t xml:space="preserve">And then started the edit_order() function. For the edit order function, I used a for loop which prints every item from the order in a nu</w:t>
+      </w:r>
+      <w:r>
+        <w:rPr>
+          <w:highlight w:val="none"/>
+        </w:rPr>
+        <w:t xml:space="preserve">mbered list. I would then get user input on which item they wanted to remove, and if said input was blank (“”) it would return to the menu. If it was not blank, it checks if it is an integer value, and then if it is valid it will remove it from the order. </w:t>
+      </w:r>
+      <w:r>
+        <w:rPr>
+          <w:highlight w:val="none"/>
+        </w:rPr>
+      </w:r>
       <w:r/>
     </w:p>
     <w:p>
@@ -2417,11 +2496,7 @@
           <w:highlight w:val="none"/>
         </w:rPr>
       </w:r>
-      <w:r>
-        <w:rPr>
-          <w:highlight w:val="none"/>
-        </w:rPr>
-      </w:r>
+      <w:r/>
     </w:p>
     <w:p>
       <w:pPr>
@@ -2440,6 +2515,7 @@
           <w:highlight w:val="none"/>
         </w:rPr>
       </w:r>
+      <w:r/>
     </w:p>
     <w:p>
       <w:pPr>
@@ -2523,16 +2599,7 @@
           <w:highlight w:val="none"/>
         </w:rPr>
       </w:r>
-      <w:r>
-        <w:rPr>
-          <w:highlight w:val="none"/>
-        </w:rPr>
-      </w:r>
-      <w:r>
-        <w:rPr>
-          <w:highlight w:val="none"/>
-        </w:rPr>
-      </w:r>
+      <w:r/>
     </w:p>
     <w:p>
       <w:pPr>
@@ -2552,6 +2619,7 @@
           <w:highlight w:val="none"/>
         </w:rPr>
       </w:r>
+      <w:r/>
     </w:p>
     <w:p>
       <w:pPr>
@@ -2560,7 +2628,10 @@
         </w:rPr>
       </w:pPr>
       <w:r>
-        <w:t xml:space="preserve">This part of iteration is not for the end user, it is for anyone who decides to work on the code in the future. While I was developing this code, I placed the functions in the order I had implemented them. For reference, on the left is my original structure vs my updated structure of the code.</w:t>
+        <w:t xml:space="preserve">This part of iteration is not for the </w:t>
+      </w:r>
+      <w:r>
+        <w:t xml:space="preserve">end user, it is for anyone who decides to work on the code in the future. While I was developing this code, I placed the functions in the order I had implemented them. For reference, on the left is my original structure vs my updated structure of the code.</w:t>
       </w:r>
       <w:r/>
     </w:p>
@@ -2575,6 +2646,7 @@
           <w:highlight w:val="none"/>
         </w:rPr>
       </w:r>
+      <w:r/>
     </w:p>
     <w:p>
       <w:pPr>
@@ -2725,11 +2797,7 @@
           <w:highlight w:val="none"/>
         </w:rPr>
       </w:r>
-      <w:r>
-        <w:rPr>
-          <w:highlight w:val="none"/>
-        </w:rPr>
-      </w:r>
+      <w:r/>
     </w:p>
     <w:p>
       <w:pPr>
@@ -2741,13 +2809,20 @@
         <w:rPr>
           <w:highlight w:val="none"/>
         </w:rPr>
-        <w:t xml:space="preserve">The right is in the order it would logically appear, based on where they are in the main menu, and the logical flow of the program. Before changing this, this was difficult to work with as I did not know where each part of the code was. This will help the next person to develop it and myself as I change it.</w:t>
-      </w:r>
-      <w:r>
-        <w:rPr>
-          <w:highlight w:val="none"/>
-        </w:rPr>
-      </w:r>
+        <w:t xml:space="preserve">The right is in the order it would logically appear,</w:t>
+      </w:r>
+      <w:r>
+        <w:rPr>
+          <w:highlight w:val="none"/>
+        </w:rPr>
+        <w:t xml:space="preserve"> based on where they are in the main menu, and the logical flow of the program. Before changing this, this was difficult to work with as I did not know where each part of the code was. This will help the next person to develop it and myself as I change it.</w:t>
+      </w:r>
+      <w:r>
+        <w:rPr>
+          <w:highlight w:val="none"/>
+        </w:rPr>
+      </w:r>
+      <w:r/>
     </w:p>
     <w:p>
       <w:pPr>
@@ -2765,31 +2840,23 @@
           <w:highlight w:val="none"/>
         </w:rPr>
       </w:r>
+      <w:r/>
     </w:p>
     <w:p>
-      <w:pPr>
-        <w:pStyle w:val="672"/>
-        <w:rPr>
-          <w:highlight w:val="none"/>
-        </w:rPr>
-      </w:pPr>
-      <w:r>
-        <w:rPr>
-          <w:highlight w:val="none"/>
-        </w:rPr>
-        <w:t xml:space="preserve">Testing</w:t>
-      </w:r>
-      <w:r>
-        <w:rPr>
-          <w:highlight w:val="none"/>
-        </w:rPr>
-      </w:r>
+      <w:r/>
+      <w:r/>
     </w:p>
     <w:p>
       <w:r>
-        <w:t xml:space="preserve">I have created a spreadsheet in which I have tested each of my inputs to see if anything would break if inputted the incorrect values. It can be found in this project directory at ./Testing.xlsx</w:t>
-      </w:r>
-      <w:r/>
+        <w:rPr>
+          <w:highlight w:val="none"/>
+        </w:rPr>
+      </w:r>
+      <w:r>
+        <w:rPr>
+          <w:highlight w:val="none"/>
+        </w:rPr>
+      </w:r>
     </w:p>
     <w:sectPr>
       <w:headerReference w:type="default" r:id="rId9"/>
@@ -2861,27 +2928,12 @@
       </w:r>
     </w:fldSimple>
     <w:r/>
+    <w:r>
+      <w:rPr>
+        <w:highlight w:val="none"/>
+      </w:rPr>
+    </w:r>
     <w:r/>
-    <w:r>
-      <w:rPr>
-        <w:highlight w:val="none"/>
-      </w:rPr>
-    </w:r>
-    <w:r>
-      <w:rPr>
-        <w:highlight w:val="none"/>
-      </w:rPr>
-    </w:r>
-    <w:r>
-      <w:rPr>
-        <w:highlight w:val="none"/>
-      </w:rPr>
-    </w:r>
-    <w:r>
-      <w:rPr>
-        <w:highlight w:val="none"/>
-      </w:rPr>
-    </w:r>
   </w:p>
 </w:ftr>
 </file>

</xml_diff>